<commit_message>
modified with more images
</commit_message>
<xml_diff>
--- a/Documentation/NCAAB_Presentation.docx
+++ b/Documentation/NCAAB_Presentation.docx
@@ -33,18 +33,14 @@
     </w:p>
     <w:p>
       <w:pPr>
-        <w:pStyle w:val="ListParagraph"/>
-        <w:ind w:left="1440"/>
+        <w:ind w:left="1080"/>
       </w:pPr>
       <w:r>
         <w:t>(Camilo)</w:t>
       </w:r>
-    </w:p>
-    <w:p>
-      <w:pPr>
-        <w:pStyle w:val="ListParagraph"/>
-        <w:ind w:left="1080"/>
-      </w:pPr>
+      <w:r>
+        <w:br/>
+      </w:r>
       <w:r>
         <w:t>*Note to class: “Before we begin, please take your laptops out and go to this link:”</w:t>
       </w:r>
@@ -57,19 +53,7 @@
           <w:rPr>
             <w:rStyle w:val="Hyperlink"/>
           </w:rPr>
-          <w:t>https://criviere.github.io/ncaa_</w:t>
-        </w:r>
-        <w:r>
-          <w:rPr>
-            <w:rStyle w:val="Hyperlink"/>
-          </w:rPr>
-          <w:t>camilo_ar</w:t>
-        </w:r>
-        <w:r>
-          <w:rPr>
-            <w:rStyle w:val="Hyperlink"/>
-          </w:rPr>
-          <w:t>mando</w:t>
+          <w:t>https://criviere.github.io/ncaa_camilo_armando</w:t>
         </w:r>
       </w:hyperlink>
     </w:p>
@@ -115,13 +99,7 @@
         </w:rPr>
       </w:pPr>
       <w:r>
-        <w:t>Now we will begin by introducing ourselves</w:t>
-      </w:r>
-      <w:r>
-        <w:t xml:space="preserve">. </w:t>
-      </w:r>
-      <w:r>
-        <w:t>Hi, my name is Camilo Riviere and I’m part of the Big Data Analytics program. I’m in this program to enhance my current skill set in Data Science. In addition to enhancing my current skill set I’m also improving my job-related skills and improving my chances of moving up the technical ladder at my workplace, Next Era Energy (Florida Power &amp; Light).</w:t>
+        <w:t>Now we will begin by introducing ourselves. Hi, my name is Camilo Riviere and I’m part of the Big Data Analytics program. I’m in this program to enhance my current skill set in Data Science. In addition to enhancing my current skill set I’m also improving my job-related skills and improving my chances of moving up the technical ladder at my workplace, Next Era Energy (Florida Power &amp; Light).</w:t>
       </w:r>
     </w:p>
     <w:p>
@@ -252,15 +230,7 @@
           <w:color w:val="222222"/>
           <w:shd w:val="clear" w:color="auto" w:fill="FFFFFF"/>
         </w:rPr>
-        <w:t>NCAA Division I is the highest level of intercollegiate athletics sanctioned by the National Collegiate Athletic Association in the United States.</w:t>
-      </w:r>
-      <w:r>
-        <w:rPr>
-          <w:rFonts w:cstheme="minorHAnsi"/>
-          <w:color w:val="222222"/>
-          <w:shd w:val="clear" w:color="auto" w:fill="FFFFFF"/>
-        </w:rPr>
-        <w:t>)</w:t>
+        <w:t>NCAA Division I is the highest level of intercollegiate athletics sanctioned by the National Collegiate Athletic Association in the United States.)</w:t>
       </w:r>
       <w:r>
         <w:rPr>
@@ -358,9 +328,6 @@
       <w:r>
         <w:t>)</w:t>
       </w:r>
-      <w:r>
-        <w:br/>
-      </w:r>
     </w:p>
     <w:p>
       <w:pPr>
@@ -392,7 +359,13 @@
         </w:rPr>
       </w:pPr>
       <w:r>
-        <w:t>Outside of the sports industry. Large retail corporations such as Target or Wal-Mart may eventually garner interest in pre-determining whether to manufacture merchandise after any sports team wins the championship for their respective sport. Often, these retailers will have both sets of championship clothes manufactured for both the winning &amp; losing team which inevitably creates waste because the clothes for the losing team is often discarded or sent overseas in donation to foreign countries such as Africa where there is a need for clothing.</w:t>
+        <w:t>Outside of the sports industry. Large retail corporations such as Target or Wal-Mart may eventually garner interest in pre-determining whether to manufacture merchandise after any sports team wins the championship for their respective sport. Often, these retailers will have both sets of championship clothes manufactured for both the winning &amp; losing team which inevitably creates waste</w:t>
+      </w:r>
+      <w:r>
+        <w:t xml:space="preserve"> </w:t>
+      </w:r>
+      <w:r>
+        <w:t>because the clothes for the losing team is often discarded or sent overseas in donation to foreign countries such as Africa where there is a need for clothing.</w:t>
       </w:r>
     </w:p>
     <w:p>
@@ -523,8 +496,6 @@
       <w:r>
         <w:br/>
       </w:r>
-      <w:bookmarkStart w:id="0" w:name="_GoBack"/>
-      <w:bookmarkEnd w:id="0"/>
     </w:p>
     <w:p>
       <w:pPr>
@@ -744,19 +715,1079 @@
       <w:r>
         <w:t xml:space="preserve"> By introducing this </w:t>
       </w:r>
-      <w:proofErr w:type="gramStart"/>
-      <w:r>
-        <w:t>concept</w:t>
-      </w:r>
-      <w:proofErr w:type="gramEnd"/>
+      <w:r>
+        <w:t>concept,</w:t>
+      </w:r>
       <w:r>
         <w:t xml:space="preserve"> we intend to see students in the future utilize higher quality data which provide more insight into their area of research.</w:t>
       </w:r>
     </w:p>
     <w:p>
       <w:pPr>
-        <w:jc w:val="center"/>
-      </w:pPr>
+        <w:pStyle w:val="ListParagraph"/>
+      </w:pPr>
+    </w:p>
+    <w:p/>
+    <w:p>
+      <w:r>
+        <w:lastRenderedPageBreak/>
+        <w:t xml:space="preserve">The </w:t>
+      </w:r>
+      <w:r>
+        <w:t xml:space="preserve">Data – </w:t>
+      </w:r>
+    </w:p>
+    <w:p>
+      <w:pPr>
+        <w:pStyle w:val="ListParagraph"/>
+        <w:numPr>
+          <w:ilvl w:val="0"/>
+          <w:numId w:val="6"/>
+        </w:numPr>
+      </w:pPr>
+      <w:r>
+        <w:t xml:space="preserve">The data in our model was pulled from kenpom.com, </w:t>
+      </w:r>
+      <w:r>
+        <w:t xml:space="preserve">His </w:t>
+      </w:r>
+      <w:r>
+        <w:t xml:space="preserve">(Ken Pomeroy’s) </w:t>
+      </w:r>
+      <w:r>
+        <w:t>website includes his College Basketball Ratings, tempo-free statistics for every NCAA men's Division I basketball team, with archives dating back to the 2002 season, as well as a blog about current college basketball</w:t>
+      </w:r>
+      <w:r>
+        <w:t xml:space="preserve"> news</w:t>
+      </w:r>
+      <w:r>
+        <w:t>. His work on tempo-based basketball statistics is compared by many to the work of Bill James in baseball.</w:t>
+      </w:r>
+      <w:r>
+        <w:br/>
+      </w:r>
+    </w:p>
+    <w:p>
+      <w:pPr>
+        <w:pStyle w:val="ListParagraph"/>
+        <w:numPr>
+          <w:ilvl w:val="0"/>
+          <w:numId w:val="6"/>
+        </w:numPr>
+      </w:pPr>
+      <w:r>
+        <w:t>Our data is comprised of 12 independent variables (features) and 3 dependent variables (results):</w:t>
+      </w:r>
+    </w:p>
+    <w:p>
+      <w:pPr>
+        <w:pStyle w:val="ListParagraph"/>
+        <w:numPr>
+          <w:ilvl w:val="1"/>
+          <w:numId w:val="6"/>
+        </w:numPr>
+      </w:pPr>
+      <w:r>
+        <w:rPr>
+          <w:b/>
+        </w:rPr>
+        <w:t xml:space="preserve">Adjusted </w:t>
+      </w:r>
+      <w:r>
+        <w:rPr>
+          <w:b/>
+        </w:rPr>
+        <w:t>O</w:t>
+      </w:r>
+      <w:r>
+        <w:rPr>
+          <w:b/>
+        </w:rPr>
+        <w:t xml:space="preserve">ffensive </w:t>
+      </w:r>
+      <w:r>
+        <w:rPr>
+          <w:b/>
+        </w:rPr>
+        <w:t>E</w:t>
+      </w:r>
+      <w:r>
+        <w:rPr>
+          <w:b/>
+        </w:rPr>
+        <w:t>fficiency</w:t>
+      </w:r>
+      <w:r>
+        <w:t xml:space="preserve"> - </w:t>
+      </w:r>
+      <w:r>
+        <w:t>relative to number of possessions each team has – this takes efficiency of scoring into play, rather than just looking at points per game, since teams play at different speeds, and get different numbers of opportunities per game</w:t>
+      </w:r>
+    </w:p>
+    <w:p>
+      <w:pPr>
+        <w:pStyle w:val="ListParagraph"/>
+        <w:numPr>
+          <w:ilvl w:val="1"/>
+          <w:numId w:val="6"/>
+        </w:numPr>
+      </w:pPr>
+      <w:r>
+        <w:rPr>
+          <w:b/>
+        </w:rPr>
+        <w:t xml:space="preserve">Adjusted Defensive Efficiency </w:t>
+      </w:r>
+      <w:r>
+        <w:t>-</w:t>
+      </w:r>
+      <w:r>
+        <w:t xml:space="preserve"> defensive efficiency relative to number of possessions each team has – same explanation as offense.</w:t>
+      </w:r>
+    </w:p>
+    <w:p>
+      <w:pPr>
+        <w:pStyle w:val="ListParagraph"/>
+        <w:numPr>
+          <w:ilvl w:val="1"/>
+          <w:numId w:val="6"/>
+        </w:numPr>
+      </w:pPr>
+      <w:r>
+        <w:rPr>
+          <w:b/>
+        </w:rPr>
+        <w:t xml:space="preserve">Adjusted Tempo </w:t>
+      </w:r>
+      <w:r>
+        <w:t>-</w:t>
+      </w:r>
+      <w:r>
+        <w:t xml:space="preserve"> measures the speed at which teams play – purpose of including in the model is to see if faster or slower teams have an advantage.</w:t>
+      </w:r>
+    </w:p>
+    <w:p>
+      <w:pPr>
+        <w:pStyle w:val="ListParagraph"/>
+        <w:numPr>
+          <w:ilvl w:val="1"/>
+          <w:numId w:val="6"/>
+        </w:numPr>
+      </w:pPr>
+      <w:r>
+        <w:rPr>
+          <w:b/>
+        </w:rPr>
+        <w:t xml:space="preserve">SOS Difference </w:t>
+      </w:r>
+      <w:r>
+        <w:t>-</w:t>
+      </w:r>
+      <w:r>
+        <w:t xml:space="preserve"> Strength of schedule measures the quality of competition for each team (KenPom.com, 2).</w:t>
+      </w:r>
+    </w:p>
+    <w:p>
+      <w:pPr>
+        <w:pStyle w:val="ListParagraph"/>
+        <w:numPr>
+          <w:ilvl w:val="1"/>
+          <w:numId w:val="6"/>
+        </w:numPr>
+      </w:pPr>
+      <w:r>
+        <w:rPr>
+          <w:b/>
+        </w:rPr>
+        <w:t>Location</w:t>
+      </w:r>
+      <w:r>
+        <w:t xml:space="preserve"> - Whether the winning team was playing at home, away or on a neutral court.</w:t>
+      </w:r>
+    </w:p>
+    <w:p>
+      <w:pPr>
+        <w:pStyle w:val="ListParagraph"/>
+        <w:numPr>
+          <w:ilvl w:val="1"/>
+          <w:numId w:val="6"/>
+        </w:numPr>
+      </w:pPr>
+      <w:r>
+        <w:rPr>
+          <w:b/>
+        </w:rPr>
+        <w:t>Offensive Rebound Differential</w:t>
+      </w:r>
+      <w:r>
+        <w:t xml:space="preserve"> – Average offensive rebound differential per game for a team, calculated the same way as average point differential.</w:t>
+      </w:r>
+    </w:p>
+    <w:p>
+      <w:pPr>
+        <w:pStyle w:val="ListParagraph"/>
+        <w:numPr>
+          <w:ilvl w:val="1"/>
+          <w:numId w:val="6"/>
+        </w:numPr>
+      </w:pPr>
+      <w:r>
+        <w:rPr>
+          <w:b/>
+        </w:rPr>
+        <w:t xml:space="preserve">Defensive Rebound Differential </w:t>
+      </w:r>
+      <w:r>
+        <w:t>-</w:t>
+      </w:r>
+      <w:r>
+        <w:t xml:space="preserve"> Average defensive rebound differential per game for a team, calculated the same way as others in this section.</w:t>
+      </w:r>
+    </w:p>
+    <w:p>
+      <w:pPr>
+        <w:pStyle w:val="ListParagraph"/>
+        <w:numPr>
+          <w:ilvl w:val="1"/>
+          <w:numId w:val="6"/>
+        </w:numPr>
+      </w:pPr>
+      <w:r>
+        <w:rPr>
+          <w:b/>
+        </w:rPr>
+        <w:t xml:space="preserve">Turnover Differential - </w:t>
+      </w:r>
+      <w:r>
+        <w:t>Average turnover differential per game for a team, calculated the same way as other in this section.</w:t>
+      </w:r>
+    </w:p>
+    <w:p>
+      <w:pPr>
+        <w:pStyle w:val="ListParagraph"/>
+        <w:numPr>
+          <w:ilvl w:val="1"/>
+          <w:numId w:val="6"/>
+        </w:numPr>
+      </w:pPr>
+      <w:r>
+        <w:rPr>
+          <w:b/>
+        </w:rPr>
+        <w:t xml:space="preserve">Three Point Reliance - </w:t>
+      </w:r>
+      <w:r>
+        <w:t>Percentage of points scored from three pointers for a team.</w:t>
+      </w:r>
+    </w:p>
+    <w:p>
+      <w:pPr>
+        <w:pStyle w:val="ListParagraph"/>
+        <w:numPr>
+          <w:ilvl w:val="1"/>
+          <w:numId w:val="6"/>
+        </w:numPr>
+      </w:pPr>
+      <w:r>
+        <w:rPr>
+          <w:b/>
+        </w:rPr>
+        <w:t xml:space="preserve">True Shooting Percentage - </w:t>
+      </w:r>
+      <w:r>
+        <w:t>True shooting percentage for a team. True shooting percentage is a more accurate version of shooting percentage, as it weights shots based on their value (ex. Three-pointers are more valuable).</w:t>
+      </w:r>
+    </w:p>
+    <w:p>
+      <w:pPr>
+        <w:pStyle w:val="ListParagraph"/>
+        <w:numPr>
+          <w:ilvl w:val="1"/>
+          <w:numId w:val="6"/>
+        </w:numPr>
+      </w:pPr>
+      <w:r>
+        <w:rPr>
+          <w:b/>
+        </w:rPr>
+        <w:t xml:space="preserve">True Shooting Percentage Allowed - </w:t>
+      </w:r>
+      <w:r>
+        <w:t>True shooting percentage allowed for a team. Same as above, but what the team allows rather than shoots.</w:t>
+      </w:r>
+    </w:p>
+    <w:p>
+      <w:pPr>
+        <w:pStyle w:val="ListParagraph"/>
+        <w:numPr>
+          <w:ilvl w:val="1"/>
+          <w:numId w:val="6"/>
+        </w:numPr>
+      </w:pPr>
+      <w:r>
+        <w:rPr>
+          <w:b/>
+        </w:rPr>
+        <w:t xml:space="preserve">Block Differential - </w:t>
+      </w:r>
+      <w:r>
+        <w:t>Average difference in blocks per game for team vs. opponents.</w:t>
+      </w:r>
+    </w:p>
+    <w:p/>
+    <w:p/>
+    <w:p/>
+    <w:p/>
+    <w:p/>
+    <w:p/>
+    <w:p/>
+    <w:p>
+      <w:r>
+        <w:lastRenderedPageBreak/>
+        <w:t xml:space="preserve">Data Processing – </w:t>
+      </w:r>
+    </w:p>
+    <w:p>
+      <w:pPr>
+        <w:pStyle w:val="ListParagraph"/>
+        <w:numPr>
+          <w:ilvl w:val="0"/>
+          <w:numId w:val="7"/>
+        </w:numPr>
+      </w:pPr>
+      <w:r>
+        <w:t>One of the advantages we had in this project was that our data was already cleaned for us because we were able to find datasets on the web that did not require transformation. Best of all, the data we found was of high quality.</w:t>
+      </w:r>
+    </w:p>
+    <w:p>
+      <w:r>
+        <w:t>We have 2 distinct datasets. Kenpom &amp; Historical game results dating back to 2002. Prior to merging both datasets we rescaled the Kenpom data from 0-1:</w:t>
+      </w:r>
+    </w:p>
+    <w:p>
+      <w:r>
+        <w:rPr>
+          <w:noProof/>
+        </w:rPr>
+        <w:drawing>
+          <wp:inline distT="0" distB="0" distL="0" distR="0" wp14:anchorId="041AD347" wp14:editId="1C599880">
+            <wp:extent cx="5943600" cy="1345565"/>
+            <wp:effectExtent l="0" t="0" r="0" b="6985"/>
+            <wp:docPr id="1" name="Picture 1"/>
+            <wp:cNvGraphicFramePr>
+              <a:graphicFrameLocks xmlns:a="http://schemas.openxmlformats.org/drawingml/2006/main" noChangeAspect="1"/>
+            </wp:cNvGraphicFramePr>
+            <a:graphic xmlns:a="http://schemas.openxmlformats.org/drawingml/2006/main">
+              <a:graphicData uri="http://schemas.openxmlformats.org/drawingml/2006/picture">
+                <pic:pic xmlns:pic="http://schemas.openxmlformats.org/drawingml/2006/picture">
+                  <pic:nvPicPr>
+                    <pic:cNvPr id="1" name=""/>
+                    <pic:cNvPicPr/>
+                  </pic:nvPicPr>
+                  <pic:blipFill>
+                    <a:blip r:embed="rId6"/>
+                    <a:stretch>
+                      <a:fillRect/>
+                    </a:stretch>
+                  </pic:blipFill>
+                  <pic:spPr>
+                    <a:xfrm>
+                      <a:off x="0" y="0"/>
+                      <a:ext cx="5943600" cy="1345565"/>
+                    </a:xfrm>
+                    <a:prstGeom prst="rect">
+                      <a:avLst/>
+                    </a:prstGeom>
+                  </pic:spPr>
+                </pic:pic>
+              </a:graphicData>
+            </a:graphic>
+          </wp:inline>
+        </w:drawing>
+      </w:r>
+    </w:p>
+    <w:p>
+      <w:r>
+        <w:t>After rescaling our Kenpom data we proceeded to merge both datasets (Kenpom, and historical). You can see a snippet below of some of the added data. The table was too long to fully capture in this PowerPoint:</w:t>
+      </w:r>
+      <w:r>
+        <w:br/>
+      </w:r>
+      <w:r>
+        <w:br/>
+      </w:r>
+      <w:r>
+        <w:rPr>
+          <w:noProof/>
+        </w:rPr>
+        <w:drawing>
+          <wp:inline distT="0" distB="0" distL="0" distR="0" wp14:anchorId="4D4C0B66" wp14:editId="2531FD9B">
+            <wp:extent cx="5943600" cy="1175385"/>
+            <wp:effectExtent l="0" t="0" r="0" b="5715"/>
+            <wp:docPr id="2" name="Picture 2"/>
+            <wp:cNvGraphicFramePr>
+              <a:graphicFrameLocks xmlns:a="http://schemas.openxmlformats.org/drawingml/2006/main" noChangeAspect="1"/>
+            </wp:cNvGraphicFramePr>
+            <a:graphic xmlns:a="http://schemas.openxmlformats.org/drawingml/2006/main">
+              <a:graphicData uri="http://schemas.openxmlformats.org/drawingml/2006/picture">
+                <pic:pic xmlns:pic="http://schemas.openxmlformats.org/drawingml/2006/picture">
+                  <pic:nvPicPr>
+                    <pic:cNvPr id="1" name=""/>
+                    <pic:cNvPicPr/>
+                  </pic:nvPicPr>
+                  <pic:blipFill>
+                    <a:blip r:embed="rId7"/>
+                    <a:stretch>
+                      <a:fillRect/>
+                    </a:stretch>
+                  </pic:blipFill>
+                  <pic:spPr>
+                    <a:xfrm>
+                      <a:off x="0" y="0"/>
+                      <a:ext cx="5943600" cy="1175385"/>
+                    </a:xfrm>
+                    <a:prstGeom prst="rect">
+                      <a:avLst/>
+                    </a:prstGeom>
+                  </pic:spPr>
+                </pic:pic>
+              </a:graphicData>
+            </a:graphic>
+          </wp:inline>
+        </w:drawing>
+      </w:r>
+    </w:p>
+    <w:p/>
+    <w:p/>
+    <w:p/>
+    <w:p/>
+    <w:p/>
+    <w:p/>
+    <w:p/>
+    <w:p/>
+    <w:p/>
+    <w:p/>
+    <w:p/>
+    <w:p/>
+    <w:p>
+      <w:r>
+        <w:lastRenderedPageBreak/>
+        <w:t>Moving forward we wanted to see the distribution of each variable in our dataset. Below you can see the code we used to be able to visualize the distributions. In this graph we are looking specifically at Adjusted Efficiency Margin.</w:t>
+      </w:r>
+    </w:p>
+    <w:p>
+      <w:r>
+        <w:rPr>
+          <w:noProof/>
+        </w:rPr>
+        <w:drawing>
+          <wp:anchor distT="0" distB="0" distL="114300" distR="114300" simplePos="0" relativeHeight="251658240" behindDoc="0" locked="0" layoutInCell="1" allowOverlap="1" wp14:anchorId="5335F080" wp14:editId="7E838585">
+            <wp:simplePos x="0" y="0"/>
+            <wp:positionH relativeFrom="margin">
+              <wp:align>center</wp:align>
+            </wp:positionH>
+            <wp:positionV relativeFrom="paragraph">
+              <wp:posOffset>400050</wp:posOffset>
+            </wp:positionV>
+            <wp:extent cx="7248525" cy="3429000"/>
+            <wp:effectExtent l="0" t="0" r="9525" b="0"/>
+            <wp:wrapSquare wrapText="bothSides"/>
+            <wp:docPr id="3" name="Picture 3"/>
+            <wp:cNvGraphicFramePr>
+              <a:graphicFrameLocks xmlns:a="http://schemas.openxmlformats.org/drawingml/2006/main" noChangeAspect="1"/>
+            </wp:cNvGraphicFramePr>
+            <a:graphic xmlns:a="http://schemas.openxmlformats.org/drawingml/2006/main">
+              <a:graphicData uri="http://schemas.openxmlformats.org/drawingml/2006/picture">
+                <pic:pic xmlns:pic="http://schemas.openxmlformats.org/drawingml/2006/picture">
+                  <pic:nvPicPr>
+                    <pic:cNvPr id="1" name=""/>
+                    <pic:cNvPicPr/>
+                  </pic:nvPicPr>
+                  <pic:blipFill>
+                    <a:blip r:embed="rId8">
+                      <a:extLst>
+                        <a:ext uri="{28A0092B-C50C-407E-A947-70E740481C1C}">
+                          <a14:useLocalDpi xmlns:a14="http://schemas.microsoft.com/office/drawing/2010/main" val="0"/>
+                        </a:ext>
+                      </a:extLst>
+                    </a:blip>
+                    <a:stretch>
+                      <a:fillRect/>
+                    </a:stretch>
+                  </pic:blipFill>
+                  <pic:spPr>
+                    <a:xfrm>
+                      <a:off x="0" y="0"/>
+                      <a:ext cx="7248525" cy="3429000"/>
+                    </a:xfrm>
+                    <a:prstGeom prst="rect">
+                      <a:avLst/>
+                    </a:prstGeom>
+                  </pic:spPr>
+                </pic:pic>
+              </a:graphicData>
+            </a:graphic>
+            <wp14:sizeRelH relativeFrom="margin">
+              <wp14:pctWidth>0</wp14:pctWidth>
+            </wp14:sizeRelH>
+            <wp14:sizeRelV relativeFrom="margin">
+              <wp14:pctHeight>0</wp14:pctHeight>
+            </wp14:sizeRelV>
+          </wp:anchor>
+        </w:drawing>
+      </w:r>
+    </w:p>
+    <w:p>
+      <w:pPr>
+        <w:tabs>
+          <w:tab w:val="left" w:pos="3885"/>
+        </w:tabs>
+      </w:pPr>
+    </w:p>
+    <w:p>
+      <w:pPr>
+        <w:tabs>
+          <w:tab w:val="left" w:pos="3885"/>
+        </w:tabs>
+      </w:pPr>
+    </w:p>
+    <w:p>
+      <w:pPr>
+        <w:tabs>
+          <w:tab w:val="left" w:pos="3885"/>
+        </w:tabs>
+      </w:pPr>
+    </w:p>
+    <w:p>
+      <w:pPr>
+        <w:tabs>
+          <w:tab w:val="left" w:pos="3885"/>
+        </w:tabs>
+      </w:pPr>
+    </w:p>
+    <w:p>
+      <w:pPr>
+        <w:tabs>
+          <w:tab w:val="left" w:pos="3885"/>
+        </w:tabs>
+      </w:pPr>
+    </w:p>
+    <w:p>
+      <w:pPr>
+        <w:tabs>
+          <w:tab w:val="left" w:pos="3885"/>
+        </w:tabs>
+      </w:pPr>
+    </w:p>
+    <w:p>
+      <w:pPr>
+        <w:tabs>
+          <w:tab w:val="left" w:pos="3885"/>
+        </w:tabs>
+      </w:pPr>
+    </w:p>
+    <w:p>
+      <w:pPr>
+        <w:tabs>
+          <w:tab w:val="left" w:pos="3885"/>
+        </w:tabs>
+      </w:pPr>
+    </w:p>
+    <w:p>
+      <w:pPr>
+        <w:tabs>
+          <w:tab w:val="left" w:pos="3885"/>
+        </w:tabs>
+      </w:pPr>
+    </w:p>
+    <w:p>
+      <w:pPr>
+        <w:tabs>
+          <w:tab w:val="left" w:pos="3885"/>
+        </w:tabs>
+      </w:pPr>
+    </w:p>
+    <w:p>
+      <w:pPr>
+        <w:tabs>
+          <w:tab w:val="left" w:pos="3885"/>
+        </w:tabs>
+      </w:pPr>
+    </w:p>
+    <w:p>
+      <w:pPr>
+        <w:tabs>
+          <w:tab w:val="left" w:pos="3885"/>
+        </w:tabs>
+      </w:pPr>
+    </w:p>
+    <w:p>
+      <w:pPr>
+        <w:tabs>
+          <w:tab w:val="left" w:pos="3885"/>
+        </w:tabs>
+      </w:pPr>
+    </w:p>
+    <w:p>
+      <w:pPr>
+        <w:tabs>
+          <w:tab w:val="left" w:pos="3885"/>
+        </w:tabs>
+      </w:pPr>
+      <w:r>
+        <w:lastRenderedPageBreak/>
+        <w:t xml:space="preserve">Exploratory Data Analysis – </w:t>
+      </w:r>
+    </w:p>
+    <w:p>
+      <w:pPr>
+        <w:tabs>
+          <w:tab w:val="left" w:pos="3885"/>
+        </w:tabs>
+      </w:pPr>
+      <w:r>
+        <w:t xml:space="preserve">The function beneath outlines two </w:t>
+      </w:r>
+      <w:r>
+        <w:t>models</w:t>
+      </w:r>
+      <w:r>
+        <w:t xml:space="preserve"> against one another and is especially valuable for comparing the two target factors (</w:t>
+      </w:r>
+      <w:r>
+        <w:t>total</w:t>
+      </w:r>
+      <w:r>
+        <w:t xml:space="preserve"> and </w:t>
+      </w:r>
+      <w:r>
+        <w:t>difference</w:t>
+      </w:r>
+      <w:r>
+        <w:t>). In view of the structure of the dataset, since a lion's share of the watched information contains an away and home group, it has sense that the normal effect is well over 0, as home groups are bound to beat away groups in a vacuum. As demonstrated in the remarks, the nonpartisan court pointer isn't totally dependable, as it is just catching March Madness diversions, and no other unbiased court events that happen over the span of the period.</w:t>
+      </w:r>
+    </w:p>
+    <w:p>
+      <w:pPr>
+        <w:tabs>
+          <w:tab w:val="left" w:pos="3885"/>
+        </w:tabs>
+      </w:pPr>
+    </w:p>
+    <w:p>
+      <w:pPr>
+        <w:tabs>
+          <w:tab w:val="left" w:pos="3885"/>
+        </w:tabs>
+      </w:pPr>
+      <w:r>
+        <w:rPr>
+          <w:noProof/>
+        </w:rPr>
+        <w:drawing>
+          <wp:inline distT="0" distB="0" distL="0" distR="0" wp14:anchorId="228F94B1" wp14:editId="1A1482B4">
+            <wp:extent cx="5943600" cy="4945380"/>
+            <wp:effectExtent l="0" t="0" r="0" b="7620"/>
+            <wp:docPr id="4" name="Picture 4"/>
+            <wp:cNvGraphicFramePr>
+              <a:graphicFrameLocks xmlns:a="http://schemas.openxmlformats.org/drawingml/2006/main" noChangeAspect="1"/>
+            </wp:cNvGraphicFramePr>
+            <a:graphic xmlns:a="http://schemas.openxmlformats.org/drawingml/2006/main">
+              <a:graphicData uri="http://schemas.openxmlformats.org/drawingml/2006/picture">
+                <pic:pic xmlns:pic="http://schemas.openxmlformats.org/drawingml/2006/picture">
+                  <pic:nvPicPr>
+                    <pic:cNvPr id="1" name=""/>
+                    <pic:cNvPicPr/>
+                  </pic:nvPicPr>
+                  <pic:blipFill>
+                    <a:blip r:embed="rId9"/>
+                    <a:stretch>
+                      <a:fillRect/>
+                    </a:stretch>
+                  </pic:blipFill>
+                  <pic:spPr>
+                    <a:xfrm>
+                      <a:off x="0" y="0"/>
+                      <a:ext cx="5943600" cy="4945380"/>
+                    </a:xfrm>
+                    <a:prstGeom prst="rect">
+                      <a:avLst/>
+                    </a:prstGeom>
+                  </pic:spPr>
+                </pic:pic>
+              </a:graphicData>
+            </a:graphic>
+          </wp:inline>
+        </w:drawing>
+      </w:r>
+    </w:p>
+    <w:p>
+      <w:pPr>
+        <w:tabs>
+          <w:tab w:val="left" w:pos="3885"/>
+        </w:tabs>
+      </w:pPr>
+    </w:p>
+    <w:p>
+      <w:pPr>
+        <w:tabs>
+          <w:tab w:val="left" w:pos="3885"/>
+        </w:tabs>
+      </w:pPr>
+    </w:p>
+    <w:p>
+      <w:pPr>
+        <w:tabs>
+          <w:tab w:val="left" w:pos="3885"/>
+        </w:tabs>
+      </w:pPr>
+    </w:p>
+    <w:p>
+      <w:pPr>
+        <w:tabs>
+          <w:tab w:val="left" w:pos="3885"/>
+        </w:tabs>
+      </w:pPr>
+    </w:p>
+    <w:p>
+      <w:pPr>
+        <w:tabs>
+          <w:tab w:val="left" w:pos="3885"/>
+        </w:tabs>
+      </w:pPr>
+    </w:p>
+    <w:p>
+      <w:pPr>
+        <w:tabs>
+          <w:tab w:val="left" w:pos="3885"/>
+        </w:tabs>
+      </w:pPr>
+      <w:r>
+        <w:lastRenderedPageBreak/>
+        <w:t xml:space="preserve">Model Performance Evaluation – </w:t>
+      </w:r>
+    </w:p>
+    <w:p>
+      <w:pPr>
+        <w:tabs>
+          <w:tab w:val="left" w:pos="3885"/>
+        </w:tabs>
+      </w:pPr>
+    </w:p>
+    <w:p>
+      <w:pPr>
+        <w:tabs>
+          <w:tab w:val="left" w:pos="3885"/>
+        </w:tabs>
+      </w:pPr>
+      <w:r>
+        <w:rPr>
+          <w:noProof/>
+        </w:rPr>
+        <w:drawing>
+          <wp:inline distT="0" distB="0" distL="0" distR="0" wp14:anchorId="26C1ED91" wp14:editId="2418B671">
+            <wp:extent cx="5943600" cy="5212715"/>
+            <wp:effectExtent l="0" t="0" r="0" b="6985"/>
+            <wp:docPr id="5" name="Picture 5"/>
+            <wp:cNvGraphicFramePr>
+              <a:graphicFrameLocks xmlns:a="http://schemas.openxmlformats.org/drawingml/2006/main" noChangeAspect="1"/>
+            </wp:cNvGraphicFramePr>
+            <a:graphic xmlns:a="http://schemas.openxmlformats.org/drawingml/2006/main">
+              <a:graphicData uri="http://schemas.openxmlformats.org/drawingml/2006/picture">
+                <pic:pic xmlns:pic="http://schemas.openxmlformats.org/drawingml/2006/picture">
+                  <pic:nvPicPr>
+                    <pic:cNvPr id="1" name=""/>
+                    <pic:cNvPicPr/>
+                  </pic:nvPicPr>
+                  <pic:blipFill>
+                    <a:blip r:embed="rId10"/>
+                    <a:stretch>
+                      <a:fillRect/>
+                    </a:stretch>
+                  </pic:blipFill>
+                  <pic:spPr>
+                    <a:xfrm>
+                      <a:off x="0" y="0"/>
+                      <a:ext cx="5943600" cy="5212715"/>
+                    </a:xfrm>
+                    <a:prstGeom prst="rect">
+                      <a:avLst/>
+                    </a:prstGeom>
+                  </pic:spPr>
+                </pic:pic>
+              </a:graphicData>
+            </a:graphic>
+          </wp:inline>
+        </w:drawing>
+      </w:r>
+    </w:p>
+    <w:p/>
+    <w:p/>
+    <w:p>
+      <w:r>
+        <w:rPr>
+          <w:noProof/>
+        </w:rPr>
+        <w:lastRenderedPageBreak/>
+        <w:drawing>
+          <wp:inline distT="0" distB="0" distL="0" distR="0" wp14:anchorId="5367A329" wp14:editId="49EB4578">
+            <wp:extent cx="3667125" cy="3057525"/>
+            <wp:effectExtent l="0" t="0" r="9525" b="9525"/>
+            <wp:docPr id="6" name="Picture 6"/>
+            <wp:cNvGraphicFramePr>
+              <a:graphicFrameLocks xmlns:a="http://schemas.openxmlformats.org/drawingml/2006/main" noChangeAspect="1"/>
+            </wp:cNvGraphicFramePr>
+            <a:graphic xmlns:a="http://schemas.openxmlformats.org/drawingml/2006/main">
+              <a:graphicData uri="http://schemas.openxmlformats.org/drawingml/2006/picture">
+                <pic:pic xmlns:pic="http://schemas.openxmlformats.org/drawingml/2006/picture">
+                  <pic:nvPicPr>
+                    <pic:cNvPr id="1" name=""/>
+                    <pic:cNvPicPr/>
+                  </pic:nvPicPr>
+                  <pic:blipFill>
+                    <a:blip r:embed="rId11"/>
+                    <a:stretch>
+                      <a:fillRect/>
+                    </a:stretch>
+                  </pic:blipFill>
+                  <pic:spPr>
+                    <a:xfrm>
+                      <a:off x="0" y="0"/>
+                      <a:ext cx="3667125" cy="3057525"/>
+                    </a:xfrm>
+                    <a:prstGeom prst="rect">
+                      <a:avLst/>
+                    </a:prstGeom>
+                  </pic:spPr>
+                </pic:pic>
+              </a:graphicData>
+            </a:graphic>
+          </wp:inline>
+        </w:drawing>
+      </w:r>
+    </w:p>
+    <w:p/>
+    <w:p/>
+    <w:p>
+      <w:r>
+        <w:rPr>
+          <w:noProof/>
+        </w:rPr>
+        <w:drawing>
+          <wp:inline distT="0" distB="0" distL="0" distR="0" wp14:anchorId="5040ED4F" wp14:editId="0F561C23">
+            <wp:extent cx="6717030" cy="2096202"/>
+            <wp:effectExtent l="0" t="0" r="7620" b="0"/>
+            <wp:docPr id="7" name="Picture 7"/>
+            <wp:cNvGraphicFramePr>
+              <a:graphicFrameLocks xmlns:a="http://schemas.openxmlformats.org/drawingml/2006/main" noChangeAspect="1"/>
+            </wp:cNvGraphicFramePr>
+            <a:graphic xmlns:a="http://schemas.openxmlformats.org/drawingml/2006/main">
+              <a:graphicData uri="http://schemas.openxmlformats.org/drawingml/2006/picture">
+                <pic:pic xmlns:pic="http://schemas.openxmlformats.org/drawingml/2006/picture">
+                  <pic:nvPicPr>
+                    <pic:cNvPr id="1" name=""/>
+                    <pic:cNvPicPr/>
+                  </pic:nvPicPr>
+                  <pic:blipFill>
+                    <a:blip r:embed="rId12"/>
+                    <a:stretch>
+                      <a:fillRect/>
+                    </a:stretch>
+                  </pic:blipFill>
+                  <pic:spPr>
+                    <a:xfrm>
+                      <a:off x="0" y="0"/>
+                      <a:ext cx="6806038" cy="2123979"/>
+                    </a:xfrm>
+                    <a:prstGeom prst="rect">
+                      <a:avLst/>
+                    </a:prstGeom>
+                  </pic:spPr>
+                </pic:pic>
+              </a:graphicData>
+            </a:graphic>
+          </wp:inline>
+        </w:drawing>
+      </w:r>
+    </w:p>
+    <w:p/>
+    <w:p/>
+    <w:p/>
+    <w:p>
+      <w:r>
+        <w:rPr>
+          <w:noProof/>
+        </w:rPr>
+        <w:lastRenderedPageBreak/>
+        <w:drawing>
+          <wp:inline distT="0" distB="0" distL="0" distR="0" wp14:anchorId="4ED0BB00" wp14:editId="38A2D846">
+            <wp:extent cx="4257675" cy="3771900"/>
+            <wp:effectExtent l="0" t="0" r="9525" b="0"/>
+            <wp:docPr id="8" name="Picture 8"/>
+            <wp:cNvGraphicFramePr>
+              <a:graphicFrameLocks xmlns:a="http://schemas.openxmlformats.org/drawingml/2006/main" noChangeAspect="1"/>
+            </wp:cNvGraphicFramePr>
+            <a:graphic xmlns:a="http://schemas.openxmlformats.org/drawingml/2006/main">
+              <a:graphicData uri="http://schemas.openxmlformats.org/drawingml/2006/picture">
+                <pic:pic xmlns:pic="http://schemas.openxmlformats.org/drawingml/2006/picture">
+                  <pic:nvPicPr>
+                    <pic:cNvPr id="1" name=""/>
+                    <pic:cNvPicPr/>
+                  </pic:nvPicPr>
+                  <pic:blipFill>
+                    <a:blip r:embed="rId13"/>
+                    <a:stretch>
+                      <a:fillRect/>
+                    </a:stretch>
+                  </pic:blipFill>
+                  <pic:spPr>
+                    <a:xfrm>
+                      <a:off x="0" y="0"/>
+                      <a:ext cx="4257675" cy="3771900"/>
+                    </a:xfrm>
+                    <a:prstGeom prst="rect">
+                      <a:avLst/>
+                    </a:prstGeom>
+                  </pic:spPr>
+                </pic:pic>
+              </a:graphicData>
+            </a:graphic>
+          </wp:inline>
+        </w:drawing>
+      </w:r>
+    </w:p>
+    <w:p/>
+    <w:p>
+      <w:r>
+        <w:rPr>
+          <w:noProof/>
+        </w:rPr>
+        <w:drawing>
+          <wp:inline distT="0" distB="0" distL="0" distR="0" wp14:anchorId="0CE2C753" wp14:editId="73057EF6">
+            <wp:extent cx="4267200" cy="3914775"/>
+            <wp:effectExtent l="0" t="0" r="0" b="9525"/>
+            <wp:docPr id="9" name="Picture 9"/>
+            <wp:cNvGraphicFramePr>
+              <a:graphicFrameLocks xmlns:a="http://schemas.openxmlformats.org/drawingml/2006/main" noChangeAspect="1"/>
+            </wp:cNvGraphicFramePr>
+            <a:graphic xmlns:a="http://schemas.openxmlformats.org/drawingml/2006/main">
+              <a:graphicData uri="http://schemas.openxmlformats.org/drawingml/2006/picture">
+                <pic:pic xmlns:pic="http://schemas.openxmlformats.org/drawingml/2006/picture">
+                  <pic:nvPicPr>
+                    <pic:cNvPr id="1" name=""/>
+                    <pic:cNvPicPr/>
+                  </pic:nvPicPr>
+                  <pic:blipFill>
+                    <a:blip r:embed="rId14"/>
+                    <a:stretch>
+                      <a:fillRect/>
+                    </a:stretch>
+                  </pic:blipFill>
+                  <pic:spPr>
+                    <a:xfrm>
+                      <a:off x="0" y="0"/>
+                      <a:ext cx="4267200" cy="3914775"/>
+                    </a:xfrm>
+                    <a:prstGeom prst="rect">
+                      <a:avLst/>
+                    </a:prstGeom>
+                  </pic:spPr>
+                </pic:pic>
+              </a:graphicData>
+            </a:graphic>
+          </wp:inline>
+        </w:drawing>
+      </w:r>
+    </w:p>
+    <w:p>
+      <w:r>
+        <w:rPr>
+          <w:noProof/>
+        </w:rPr>
+        <w:lastRenderedPageBreak/>
+        <w:drawing>
+          <wp:inline distT="0" distB="0" distL="0" distR="0" wp14:anchorId="0DE1DF9C" wp14:editId="2D4C1101">
+            <wp:extent cx="4152900" cy="2838450"/>
+            <wp:effectExtent l="0" t="0" r="0" b="0"/>
+            <wp:docPr id="10" name="Picture 10"/>
+            <wp:cNvGraphicFramePr>
+              <a:graphicFrameLocks xmlns:a="http://schemas.openxmlformats.org/drawingml/2006/main" noChangeAspect="1"/>
+            </wp:cNvGraphicFramePr>
+            <a:graphic xmlns:a="http://schemas.openxmlformats.org/drawingml/2006/main">
+              <a:graphicData uri="http://schemas.openxmlformats.org/drawingml/2006/picture">
+                <pic:pic xmlns:pic="http://schemas.openxmlformats.org/drawingml/2006/picture">
+                  <pic:nvPicPr>
+                    <pic:cNvPr id="1" name=""/>
+                    <pic:cNvPicPr/>
+                  </pic:nvPicPr>
+                  <pic:blipFill>
+                    <a:blip r:embed="rId15"/>
+                    <a:stretch>
+                      <a:fillRect/>
+                    </a:stretch>
+                  </pic:blipFill>
+                  <pic:spPr>
+                    <a:xfrm>
+                      <a:off x="0" y="0"/>
+                      <a:ext cx="4152900" cy="2838450"/>
+                    </a:xfrm>
+                    <a:prstGeom prst="rect">
+                      <a:avLst/>
+                    </a:prstGeom>
+                  </pic:spPr>
+                </pic:pic>
+              </a:graphicData>
+            </a:graphic>
+          </wp:inline>
+        </w:drawing>
+      </w:r>
+    </w:p>
+    <w:p/>
+    <w:p/>
+    <w:p/>
+    <w:p>
+      <w:bookmarkStart w:id="0" w:name="_GoBack"/>
+      <w:r>
+        <w:rPr>
+          <w:noProof/>
+        </w:rPr>
+        <w:drawing>
+          <wp:inline distT="0" distB="0" distL="0" distR="0" wp14:anchorId="1495D63C" wp14:editId="53486DB3">
+            <wp:extent cx="4610100" cy="3257550"/>
+            <wp:effectExtent l="0" t="0" r="0" b="0"/>
+            <wp:docPr id="11" name="Picture 11"/>
+            <wp:cNvGraphicFramePr>
+              <a:graphicFrameLocks xmlns:a="http://schemas.openxmlformats.org/drawingml/2006/main" noChangeAspect="1"/>
+            </wp:cNvGraphicFramePr>
+            <a:graphic xmlns:a="http://schemas.openxmlformats.org/drawingml/2006/main">
+              <a:graphicData uri="http://schemas.openxmlformats.org/drawingml/2006/picture">
+                <pic:pic xmlns:pic="http://schemas.openxmlformats.org/drawingml/2006/picture">
+                  <pic:nvPicPr>
+                    <pic:cNvPr id="1" name=""/>
+                    <pic:cNvPicPr/>
+                  </pic:nvPicPr>
+                  <pic:blipFill>
+                    <a:blip r:embed="rId16"/>
+                    <a:stretch>
+                      <a:fillRect/>
+                    </a:stretch>
+                  </pic:blipFill>
+                  <pic:spPr>
+                    <a:xfrm>
+                      <a:off x="0" y="0"/>
+                      <a:ext cx="4610100" cy="3257550"/>
+                    </a:xfrm>
+                    <a:prstGeom prst="rect">
+                      <a:avLst/>
+                    </a:prstGeom>
+                  </pic:spPr>
+                </pic:pic>
+              </a:graphicData>
+            </a:graphic>
+          </wp:inline>
+        </w:drawing>
+      </w:r>
+      <w:bookmarkEnd w:id="0"/>
     </w:p>
     <w:sectPr>
       <w:pgSz w:w="12240" w:h="15840"/>
@@ -771,6 +1802,119 @@
 <file path=word/numbering.xml><?xml version="1.0" encoding="utf-8"?>
 <w:numbering xmlns:wpc="http://schemas.microsoft.com/office/word/2010/wordprocessingCanvas" xmlns:cx="http://schemas.microsoft.com/office/drawing/2014/chartex" xmlns:cx1="http://schemas.microsoft.com/office/drawing/2015/9/8/chartex" xmlns:cx2="http://schemas.microsoft.com/office/drawing/2015/10/21/chartex" xmlns:cx3="http://schemas.microsoft.com/office/drawing/2016/5/9/chartex" xmlns:cx4="http://schemas.microsoft.com/office/drawing/2016/5/10/chartex" xmlns:cx5="http://schemas.microsoft.com/office/drawing/2016/5/11/chartex" xmlns:cx6="http://schemas.microsoft.com/office/drawing/2016/5/12/chartex" xmlns:cx7="http://schemas.microsoft.com/office/drawing/2016/5/13/chartex" xmlns:cx8="http://schemas.microsoft.com/office/drawing/2016/5/14/chartex" xmlns:mc="http://schemas.openxmlformats.org/markup-compatibility/2006" xmlns:aink="http://schemas.microsoft.com/office/drawing/2016/ink" xmlns:am3d="http://schemas.microsoft.com/office/drawing/2017/model3d" xmlns:o="urn:schemas-microsoft-com:office:office" xmlns:r="http://schemas.openxmlformats.org/officeDocument/2006/relationships" xmlns:m="http://schemas.openxmlformats.org/officeDocument/2006/math" xmlns:v="urn:schemas-microsoft-com:vml" xmlns:wp14="http://schemas.microsoft.com/office/word/2010/wordprocessingDrawing" xmlns:wp="http://schemas.openxmlformats.org/drawingml/2006/wordprocessingDrawing" xmlns:w10="urn:schemas-microsoft-com:office:word" xmlns:w="http://schemas.openxmlformats.org/wordprocessingml/2006/main" xmlns:w14="http://schemas.microsoft.com/office/word/2010/wordml" xmlns:w15="http://schemas.microsoft.com/office/word/2012/wordml" xmlns:w16cid="http://schemas.microsoft.com/office/word/2016/wordml/cid" xmlns:w16se="http://schemas.microsoft.com/office/word/2015/wordml/symex" xmlns:wpg="http://schemas.microsoft.com/office/word/2010/wordprocessingGroup" xmlns:wpi="http://schemas.microsoft.com/office/word/2010/wordprocessingInk" xmlns:wne="http://schemas.microsoft.com/office/word/2006/wordml" xmlns:wps="http://schemas.microsoft.com/office/word/2010/wordprocessingShape" mc:Ignorable="w14 w15 w16se w16cid wp14">
   <w:abstractNum w:abstractNumId="0" w15:restartNumberingAfterBreak="0">
+    <w:nsid w:val="050B1D05"/>
+    <w:multiLevelType w:val="hybridMultilevel"/>
+    <w:tmpl w:val="E474CDBC"/>
+    <w:lvl w:ilvl="0" w:tplc="04090003">
+      <w:start w:val="1"/>
+      <w:numFmt w:val="bullet"/>
+      <w:lvlText w:val="o"/>
+      <w:lvlJc w:val="left"/>
+      <w:pPr>
+        <w:ind w:left="720" w:hanging="360"/>
+      </w:pPr>
+      <w:rPr>
+        <w:rFonts w:ascii="Courier New" w:hAnsi="Courier New" w:cs="Courier New" w:hint="default"/>
+      </w:rPr>
+    </w:lvl>
+    <w:lvl w:ilvl="1" w:tplc="04090003">
+      <w:start w:val="1"/>
+      <w:numFmt w:val="bullet"/>
+      <w:lvlText w:val="o"/>
+      <w:lvlJc w:val="left"/>
+      <w:pPr>
+        <w:ind w:left="1440" w:hanging="360"/>
+      </w:pPr>
+      <w:rPr>
+        <w:rFonts w:ascii="Courier New" w:hAnsi="Courier New" w:cs="Courier New" w:hint="default"/>
+      </w:rPr>
+    </w:lvl>
+    <w:lvl w:ilvl="2" w:tplc="04090005" w:tentative="1">
+      <w:start w:val="1"/>
+      <w:numFmt w:val="bullet"/>
+      <w:lvlText w:val=""/>
+      <w:lvlJc w:val="left"/>
+      <w:pPr>
+        <w:ind w:left="2160" w:hanging="360"/>
+      </w:pPr>
+      <w:rPr>
+        <w:rFonts w:ascii="Wingdings" w:hAnsi="Wingdings" w:hint="default"/>
+      </w:rPr>
+    </w:lvl>
+    <w:lvl w:ilvl="3" w:tplc="04090001" w:tentative="1">
+      <w:start w:val="1"/>
+      <w:numFmt w:val="bullet"/>
+      <w:lvlText w:val=""/>
+      <w:lvlJc w:val="left"/>
+      <w:pPr>
+        <w:ind w:left="2880" w:hanging="360"/>
+      </w:pPr>
+      <w:rPr>
+        <w:rFonts w:ascii="Symbol" w:hAnsi="Symbol" w:hint="default"/>
+      </w:rPr>
+    </w:lvl>
+    <w:lvl w:ilvl="4" w:tplc="04090003" w:tentative="1">
+      <w:start w:val="1"/>
+      <w:numFmt w:val="bullet"/>
+      <w:lvlText w:val="o"/>
+      <w:lvlJc w:val="left"/>
+      <w:pPr>
+        <w:ind w:left="3600" w:hanging="360"/>
+      </w:pPr>
+      <w:rPr>
+        <w:rFonts w:ascii="Courier New" w:hAnsi="Courier New" w:cs="Courier New" w:hint="default"/>
+      </w:rPr>
+    </w:lvl>
+    <w:lvl w:ilvl="5" w:tplc="04090005" w:tentative="1">
+      <w:start w:val="1"/>
+      <w:numFmt w:val="bullet"/>
+      <w:lvlText w:val=""/>
+      <w:lvlJc w:val="left"/>
+      <w:pPr>
+        <w:ind w:left="4320" w:hanging="360"/>
+      </w:pPr>
+      <w:rPr>
+        <w:rFonts w:ascii="Wingdings" w:hAnsi="Wingdings" w:hint="default"/>
+      </w:rPr>
+    </w:lvl>
+    <w:lvl w:ilvl="6" w:tplc="04090001" w:tentative="1">
+      <w:start w:val="1"/>
+      <w:numFmt w:val="bullet"/>
+      <w:lvlText w:val=""/>
+      <w:lvlJc w:val="left"/>
+      <w:pPr>
+        <w:ind w:left="5040" w:hanging="360"/>
+      </w:pPr>
+      <w:rPr>
+        <w:rFonts w:ascii="Symbol" w:hAnsi="Symbol" w:hint="default"/>
+      </w:rPr>
+    </w:lvl>
+    <w:lvl w:ilvl="7" w:tplc="04090003" w:tentative="1">
+      <w:start w:val="1"/>
+      <w:numFmt w:val="bullet"/>
+      <w:lvlText w:val="o"/>
+      <w:lvlJc w:val="left"/>
+      <w:pPr>
+        <w:ind w:left="5760" w:hanging="360"/>
+      </w:pPr>
+      <w:rPr>
+        <w:rFonts w:ascii="Courier New" w:hAnsi="Courier New" w:cs="Courier New" w:hint="default"/>
+      </w:rPr>
+    </w:lvl>
+    <w:lvl w:ilvl="8" w:tplc="04090005" w:tentative="1">
+      <w:start w:val="1"/>
+      <w:numFmt w:val="bullet"/>
+      <w:lvlText w:val=""/>
+      <w:lvlJc w:val="left"/>
+      <w:pPr>
+        <w:ind w:left="6480" w:hanging="360"/>
+      </w:pPr>
+      <w:rPr>
+        <w:rFonts w:ascii="Wingdings" w:hAnsi="Wingdings" w:hint="default"/>
+      </w:rPr>
+    </w:lvl>
+  </w:abstractNum>
+  <w:abstractNum w:abstractNumId="1" w15:restartNumberingAfterBreak="0">
     <w:nsid w:val="18994858"/>
     <w:multiLevelType w:val="hybridMultilevel"/>
     <w:tmpl w:val="F0EE77B4"/>
@@ -882,7 +2026,7 @@
       </w:rPr>
     </w:lvl>
   </w:abstractNum>
-  <w:abstractNum w:abstractNumId="1" w15:restartNumberingAfterBreak="0">
+  <w:abstractNum w:abstractNumId="2" w15:restartNumberingAfterBreak="0">
     <w:nsid w:val="29427103"/>
     <w:multiLevelType w:val="hybridMultilevel"/>
     <w:tmpl w:val="876A633A"/>
@@ -968,7 +2112,120 @@
       </w:pPr>
     </w:lvl>
   </w:abstractNum>
-  <w:abstractNum w:abstractNumId="2" w15:restartNumberingAfterBreak="0">
+  <w:abstractNum w:abstractNumId="3" w15:restartNumberingAfterBreak="0">
+    <w:nsid w:val="2D596EE3"/>
+    <w:multiLevelType w:val="hybridMultilevel"/>
+    <w:tmpl w:val="8CBEE08C"/>
+    <w:lvl w:ilvl="0" w:tplc="06B46614">
+      <w:numFmt w:val="bullet"/>
+      <w:lvlText w:val="-"/>
+      <w:lvlJc w:val="left"/>
+      <w:pPr>
+        <w:ind w:left="1800" w:hanging="360"/>
+      </w:pPr>
+      <w:rPr>
+        <w:rFonts w:ascii="Calibri" w:eastAsiaTheme="minorHAnsi" w:hAnsi="Calibri" w:cs="Calibri" w:hint="default"/>
+        <w:u w:val="none"/>
+      </w:rPr>
+    </w:lvl>
+    <w:lvl w:ilvl="1" w:tplc="04090003" w:tentative="1">
+      <w:start w:val="1"/>
+      <w:numFmt w:val="bullet"/>
+      <w:lvlText w:val="o"/>
+      <w:lvlJc w:val="left"/>
+      <w:pPr>
+        <w:ind w:left="2160" w:hanging="360"/>
+      </w:pPr>
+      <w:rPr>
+        <w:rFonts w:ascii="Courier New" w:hAnsi="Courier New" w:cs="Courier New" w:hint="default"/>
+      </w:rPr>
+    </w:lvl>
+    <w:lvl w:ilvl="2" w:tplc="04090005" w:tentative="1">
+      <w:start w:val="1"/>
+      <w:numFmt w:val="bullet"/>
+      <w:lvlText w:val=""/>
+      <w:lvlJc w:val="left"/>
+      <w:pPr>
+        <w:ind w:left="2880" w:hanging="360"/>
+      </w:pPr>
+      <w:rPr>
+        <w:rFonts w:ascii="Wingdings" w:hAnsi="Wingdings" w:hint="default"/>
+      </w:rPr>
+    </w:lvl>
+    <w:lvl w:ilvl="3" w:tplc="04090001" w:tentative="1">
+      <w:start w:val="1"/>
+      <w:numFmt w:val="bullet"/>
+      <w:lvlText w:val=""/>
+      <w:lvlJc w:val="left"/>
+      <w:pPr>
+        <w:ind w:left="3600" w:hanging="360"/>
+      </w:pPr>
+      <w:rPr>
+        <w:rFonts w:ascii="Symbol" w:hAnsi="Symbol" w:hint="default"/>
+      </w:rPr>
+    </w:lvl>
+    <w:lvl w:ilvl="4" w:tplc="04090003" w:tentative="1">
+      <w:start w:val="1"/>
+      <w:numFmt w:val="bullet"/>
+      <w:lvlText w:val="o"/>
+      <w:lvlJc w:val="left"/>
+      <w:pPr>
+        <w:ind w:left="4320" w:hanging="360"/>
+      </w:pPr>
+      <w:rPr>
+        <w:rFonts w:ascii="Courier New" w:hAnsi="Courier New" w:cs="Courier New" w:hint="default"/>
+      </w:rPr>
+    </w:lvl>
+    <w:lvl w:ilvl="5" w:tplc="04090005" w:tentative="1">
+      <w:start w:val="1"/>
+      <w:numFmt w:val="bullet"/>
+      <w:lvlText w:val=""/>
+      <w:lvlJc w:val="left"/>
+      <w:pPr>
+        <w:ind w:left="5040" w:hanging="360"/>
+      </w:pPr>
+      <w:rPr>
+        <w:rFonts w:ascii="Wingdings" w:hAnsi="Wingdings" w:hint="default"/>
+      </w:rPr>
+    </w:lvl>
+    <w:lvl w:ilvl="6" w:tplc="04090001" w:tentative="1">
+      <w:start w:val="1"/>
+      <w:numFmt w:val="bullet"/>
+      <w:lvlText w:val=""/>
+      <w:lvlJc w:val="left"/>
+      <w:pPr>
+        <w:ind w:left="5760" w:hanging="360"/>
+      </w:pPr>
+      <w:rPr>
+        <w:rFonts w:ascii="Symbol" w:hAnsi="Symbol" w:hint="default"/>
+      </w:rPr>
+    </w:lvl>
+    <w:lvl w:ilvl="7" w:tplc="04090003" w:tentative="1">
+      <w:start w:val="1"/>
+      <w:numFmt w:val="bullet"/>
+      <w:lvlText w:val="o"/>
+      <w:lvlJc w:val="left"/>
+      <w:pPr>
+        <w:ind w:left="6480" w:hanging="360"/>
+      </w:pPr>
+      <w:rPr>
+        <w:rFonts w:ascii="Courier New" w:hAnsi="Courier New" w:cs="Courier New" w:hint="default"/>
+      </w:rPr>
+    </w:lvl>
+    <w:lvl w:ilvl="8" w:tplc="04090005" w:tentative="1">
+      <w:start w:val="1"/>
+      <w:numFmt w:val="bullet"/>
+      <w:lvlText w:val=""/>
+      <w:lvlJc w:val="left"/>
+      <w:pPr>
+        <w:ind w:left="7200" w:hanging="360"/>
+      </w:pPr>
+      <w:rPr>
+        <w:rFonts w:ascii="Wingdings" w:hAnsi="Wingdings" w:hint="default"/>
+      </w:rPr>
+    </w:lvl>
+  </w:abstractNum>
+  <w:abstractNum w:abstractNumId="4" w15:restartNumberingAfterBreak="0">
     <w:nsid w:val="502F5380"/>
     <w:multiLevelType w:val="hybridMultilevel"/>
     <w:tmpl w:val="236AF6D4"/>
@@ -1081,14 +2338,253 @@
       </w:rPr>
     </w:lvl>
   </w:abstractNum>
+  <w:abstractNum w:abstractNumId="5" w15:restartNumberingAfterBreak="0">
+    <w:nsid w:val="7B6D61FE"/>
+    <w:multiLevelType w:val="hybridMultilevel"/>
+    <w:tmpl w:val="3BB4D9F4"/>
+    <w:lvl w:ilvl="0" w:tplc="04090001">
+      <w:start w:val="1"/>
+      <w:numFmt w:val="bullet"/>
+      <w:lvlText w:val=""/>
+      <w:lvlJc w:val="left"/>
+      <w:pPr>
+        <w:ind w:left="720" w:hanging="360"/>
+      </w:pPr>
+      <w:rPr>
+        <w:rFonts w:ascii="Symbol" w:hAnsi="Symbol" w:hint="default"/>
+      </w:rPr>
+    </w:lvl>
+    <w:lvl w:ilvl="1" w:tplc="04090003" w:tentative="1">
+      <w:start w:val="1"/>
+      <w:numFmt w:val="bullet"/>
+      <w:lvlText w:val="o"/>
+      <w:lvlJc w:val="left"/>
+      <w:pPr>
+        <w:ind w:left="1440" w:hanging="360"/>
+      </w:pPr>
+      <w:rPr>
+        <w:rFonts w:ascii="Courier New" w:hAnsi="Courier New" w:cs="Courier New" w:hint="default"/>
+      </w:rPr>
+    </w:lvl>
+    <w:lvl w:ilvl="2" w:tplc="04090005" w:tentative="1">
+      <w:start w:val="1"/>
+      <w:numFmt w:val="bullet"/>
+      <w:lvlText w:val=""/>
+      <w:lvlJc w:val="left"/>
+      <w:pPr>
+        <w:ind w:left="2160" w:hanging="360"/>
+      </w:pPr>
+      <w:rPr>
+        <w:rFonts w:ascii="Wingdings" w:hAnsi="Wingdings" w:hint="default"/>
+      </w:rPr>
+    </w:lvl>
+    <w:lvl w:ilvl="3" w:tplc="04090001" w:tentative="1">
+      <w:start w:val="1"/>
+      <w:numFmt w:val="bullet"/>
+      <w:lvlText w:val=""/>
+      <w:lvlJc w:val="left"/>
+      <w:pPr>
+        <w:ind w:left="2880" w:hanging="360"/>
+      </w:pPr>
+      <w:rPr>
+        <w:rFonts w:ascii="Symbol" w:hAnsi="Symbol" w:hint="default"/>
+      </w:rPr>
+    </w:lvl>
+    <w:lvl w:ilvl="4" w:tplc="04090003" w:tentative="1">
+      <w:start w:val="1"/>
+      <w:numFmt w:val="bullet"/>
+      <w:lvlText w:val="o"/>
+      <w:lvlJc w:val="left"/>
+      <w:pPr>
+        <w:ind w:left="3600" w:hanging="360"/>
+      </w:pPr>
+      <w:rPr>
+        <w:rFonts w:ascii="Courier New" w:hAnsi="Courier New" w:cs="Courier New" w:hint="default"/>
+      </w:rPr>
+    </w:lvl>
+    <w:lvl w:ilvl="5" w:tplc="04090005" w:tentative="1">
+      <w:start w:val="1"/>
+      <w:numFmt w:val="bullet"/>
+      <w:lvlText w:val=""/>
+      <w:lvlJc w:val="left"/>
+      <w:pPr>
+        <w:ind w:left="4320" w:hanging="360"/>
+      </w:pPr>
+      <w:rPr>
+        <w:rFonts w:ascii="Wingdings" w:hAnsi="Wingdings" w:hint="default"/>
+      </w:rPr>
+    </w:lvl>
+    <w:lvl w:ilvl="6" w:tplc="04090001" w:tentative="1">
+      <w:start w:val="1"/>
+      <w:numFmt w:val="bullet"/>
+      <w:lvlText w:val=""/>
+      <w:lvlJc w:val="left"/>
+      <w:pPr>
+        <w:ind w:left="5040" w:hanging="360"/>
+      </w:pPr>
+      <w:rPr>
+        <w:rFonts w:ascii="Symbol" w:hAnsi="Symbol" w:hint="default"/>
+      </w:rPr>
+    </w:lvl>
+    <w:lvl w:ilvl="7" w:tplc="04090003" w:tentative="1">
+      <w:start w:val="1"/>
+      <w:numFmt w:val="bullet"/>
+      <w:lvlText w:val="o"/>
+      <w:lvlJc w:val="left"/>
+      <w:pPr>
+        <w:ind w:left="5760" w:hanging="360"/>
+      </w:pPr>
+      <w:rPr>
+        <w:rFonts w:ascii="Courier New" w:hAnsi="Courier New" w:cs="Courier New" w:hint="default"/>
+      </w:rPr>
+    </w:lvl>
+    <w:lvl w:ilvl="8" w:tplc="04090005" w:tentative="1">
+      <w:start w:val="1"/>
+      <w:numFmt w:val="bullet"/>
+      <w:lvlText w:val=""/>
+      <w:lvlJc w:val="left"/>
+      <w:pPr>
+        <w:ind w:left="6480" w:hanging="360"/>
+      </w:pPr>
+      <w:rPr>
+        <w:rFonts w:ascii="Wingdings" w:hAnsi="Wingdings" w:hint="default"/>
+      </w:rPr>
+    </w:lvl>
+  </w:abstractNum>
+  <w:abstractNum w:abstractNumId="6" w15:restartNumberingAfterBreak="0">
+    <w:nsid w:val="7C3A03BE"/>
+    <w:multiLevelType w:val="hybridMultilevel"/>
+    <w:tmpl w:val="3D4E5F38"/>
+    <w:lvl w:ilvl="0" w:tplc="04090003">
+      <w:start w:val="1"/>
+      <w:numFmt w:val="bullet"/>
+      <w:lvlText w:val="o"/>
+      <w:lvlJc w:val="left"/>
+      <w:pPr>
+        <w:ind w:left="1080" w:hanging="360"/>
+      </w:pPr>
+      <w:rPr>
+        <w:rFonts w:ascii="Courier New" w:hAnsi="Courier New" w:cs="Courier New" w:hint="default"/>
+        <w:u w:val="none"/>
+      </w:rPr>
+    </w:lvl>
+    <w:lvl w:ilvl="1" w:tplc="04090003" w:tentative="1">
+      <w:start w:val="1"/>
+      <w:numFmt w:val="bullet"/>
+      <w:lvlText w:val="o"/>
+      <w:lvlJc w:val="left"/>
+      <w:pPr>
+        <w:ind w:left="1440" w:hanging="360"/>
+      </w:pPr>
+      <w:rPr>
+        <w:rFonts w:ascii="Courier New" w:hAnsi="Courier New" w:cs="Courier New" w:hint="default"/>
+      </w:rPr>
+    </w:lvl>
+    <w:lvl w:ilvl="2" w:tplc="04090005" w:tentative="1">
+      <w:start w:val="1"/>
+      <w:numFmt w:val="bullet"/>
+      <w:lvlText w:val=""/>
+      <w:lvlJc w:val="left"/>
+      <w:pPr>
+        <w:ind w:left="2160" w:hanging="360"/>
+      </w:pPr>
+      <w:rPr>
+        <w:rFonts w:ascii="Wingdings" w:hAnsi="Wingdings" w:hint="default"/>
+      </w:rPr>
+    </w:lvl>
+    <w:lvl w:ilvl="3" w:tplc="04090001" w:tentative="1">
+      <w:start w:val="1"/>
+      <w:numFmt w:val="bullet"/>
+      <w:lvlText w:val=""/>
+      <w:lvlJc w:val="left"/>
+      <w:pPr>
+        <w:ind w:left="2880" w:hanging="360"/>
+      </w:pPr>
+      <w:rPr>
+        <w:rFonts w:ascii="Symbol" w:hAnsi="Symbol" w:hint="default"/>
+      </w:rPr>
+    </w:lvl>
+    <w:lvl w:ilvl="4" w:tplc="04090003" w:tentative="1">
+      <w:start w:val="1"/>
+      <w:numFmt w:val="bullet"/>
+      <w:lvlText w:val="o"/>
+      <w:lvlJc w:val="left"/>
+      <w:pPr>
+        <w:ind w:left="3600" w:hanging="360"/>
+      </w:pPr>
+      <w:rPr>
+        <w:rFonts w:ascii="Courier New" w:hAnsi="Courier New" w:cs="Courier New" w:hint="default"/>
+      </w:rPr>
+    </w:lvl>
+    <w:lvl w:ilvl="5" w:tplc="04090005" w:tentative="1">
+      <w:start w:val="1"/>
+      <w:numFmt w:val="bullet"/>
+      <w:lvlText w:val=""/>
+      <w:lvlJc w:val="left"/>
+      <w:pPr>
+        <w:ind w:left="4320" w:hanging="360"/>
+      </w:pPr>
+      <w:rPr>
+        <w:rFonts w:ascii="Wingdings" w:hAnsi="Wingdings" w:hint="default"/>
+      </w:rPr>
+    </w:lvl>
+    <w:lvl w:ilvl="6" w:tplc="04090001" w:tentative="1">
+      <w:start w:val="1"/>
+      <w:numFmt w:val="bullet"/>
+      <w:lvlText w:val=""/>
+      <w:lvlJc w:val="left"/>
+      <w:pPr>
+        <w:ind w:left="5040" w:hanging="360"/>
+      </w:pPr>
+      <w:rPr>
+        <w:rFonts w:ascii="Symbol" w:hAnsi="Symbol" w:hint="default"/>
+      </w:rPr>
+    </w:lvl>
+    <w:lvl w:ilvl="7" w:tplc="04090003" w:tentative="1">
+      <w:start w:val="1"/>
+      <w:numFmt w:val="bullet"/>
+      <w:lvlText w:val="o"/>
+      <w:lvlJc w:val="left"/>
+      <w:pPr>
+        <w:ind w:left="5760" w:hanging="360"/>
+      </w:pPr>
+      <w:rPr>
+        <w:rFonts w:ascii="Courier New" w:hAnsi="Courier New" w:cs="Courier New" w:hint="default"/>
+      </w:rPr>
+    </w:lvl>
+    <w:lvl w:ilvl="8" w:tplc="04090005" w:tentative="1">
+      <w:start w:val="1"/>
+      <w:numFmt w:val="bullet"/>
+      <w:lvlText w:val=""/>
+      <w:lvlJc w:val="left"/>
+      <w:pPr>
+        <w:ind w:left="6480" w:hanging="360"/>
+      </w:pPr>
+      <w:rPr>
+        <w:rFonts w:ascii="Wingdings" w:hAnsi="Wingdings" w:hint="default"/>
+      </w:rPr>
+    </w:lvl>
+  </w:abstractNum>
   <w:num w:numId="1">
+    <w:abstractNumId w:val="2"/>
+  </w:num>
+  <w:num w:numId="2">
     <w:abstractNumId w:val="1"/>
   </w:num>
-  <w:num w:numId="2">
+  <w:num w:numId="3">
+    <w:abstractNumId w:val="4"/>
+  </w:num>
+  <w:num w:numId="4">
+    <w:abstractNumId w:val="3"/>
+  </w:num>
+  <w:num w:numId="5">
+    <w:abstractNumId w:val="6"/>
+  </w:num>
+  <w:num w:numId="6">
     <w:abstractNumId w:val="0"/>
   </w:num>
-  <w:num w:numId="3">
-    <w:abstractNumId w:val="2"/>
+  <w:num w:numId="7">
+    <w:abstractNumId w:val="5"/>
   </w:num>
 </w:numbering>
 </file>
@@ -1540,8 +3036,8 @@
       <w:u w:val="single"/>
     </w:rPr>
   </w:style>
-  <w:style w:type="character" w:styleId="UnresolvedMention">
-    <w:name w:val="Unresolved Mention"/>
+  <w:style w:type="character" w:customStyle="1" w:styleId="UnresolvedMention1">
+    <w:name w:val="Unresolved Mention1"/>
     <w:basedOn w:val="DefaultParagraphFont"/>
     <w:uiPriority w:val="99"/>
     <w:semiHidden/>

</xml_diff>